<commit_message>
changes methods doc to .md format to separate sections. Validates xml
</commit_message>
<xml_diff>
--- a/data-raw/metadata/methods.docx
+++ b/data-raw/metadata/methods.docx
@@ -3,12 +3,20 @@
 <w:document xmlns:wpc="http://schemas.microsoft.com/office/word/2010/wordprocessingCanvas" xmlns:cx="http://schemas.microsoft.com/office/drawing/2014/chartex" xmlns:cx1="http://schemas.microsoft.com/office/drawing/2015/9/8/chartex" xmlns:cx2="http://schemas.microsoft.com/office/drawing/2015/10/21/chartex" xmlns:cx3="http://schemas.microsoft.com/office/drawing/2016/5/9/chartex" xmlns:cx4="http://schemas.microsoft.com/office/drawing/2016/5/10/chartex" xmlns:cx5="http://schemas.microsoft.com/office/drawing/2016/5/11/chartex" xmlns:cx6="http://schemas.microsoft.com/office/drawing/2016/5/12/chartex" xmlns:cx7="http://schemas.microsoft.com/office/drawing/2016/5/13/chartex" xmlns:cx8="http://schemas.microsoft.com/office/drawing/2016/5/14/chartex" xmlns:mc="http://schemas.openxmlformats.org/markup-compatibility/2006" xmlns:aink="http://schemas.microsoft.com/office/drawing/2016/ink" xmlns:am3d="http://schemas.microsoft.com/office/drawing/2017/model3d" xmlns:o="urn:schemas-microsoft-com:office:office" xmlns:oel="http://schemas.microsoft.com/office/2019/extlst" xmlns:r="http://schemas.openxmlformats.org/officeDocument/2006/relationships" xmlns:m="http://schemas.openxmlformats.org/officeDocument/2006/math" xmlns:v="urn:schemas-microsoft-com:vml" xmlns:wp14="http://schemas.microsoft.com/office/word/2010/wordprocessingDrawing" xmlns:wp="http://schemas.openxmlformats.org/drawingml/2006/wordprocessingDrawing" xmlns:w10="urn:schemas-microsoft-com:office:word" xmlns:w="http://schemas.openxmlformats.org/wordprocessingml/2006/main" xmlns:w14="http://schemas.microsoft.com/office/word/2010/wordml" xmlns:w15="http://schemas.microsoft.com/office/word/2012/wordml" xmlns:w16cex="http://schemas.microsoft.com/office/word/2018/wordml/cex" xmlns:w16cid="http://schemas.microsoft.com/office/word/2016/wordml/cid" xmlns:w16="http://schemas.microsoft.com/office/word/2018/wordml" xmlns:w16sdtdh="http://schemas.microsoft.com/office/word/2020/wordml/sdtdatahash" xmlns:w16se="http://schemas.microsoft.com/office/word/2015/wordml/symex" xmlns:wpg="http://schemas.microsoft.com/office/word/2010/wordprocessingGroup" xmlns:wpi="http://schemas.microsoft.com/office/word/2010/wordprocessingInk" xmlns:wne="http://schemas.microsoft.com/office/word/2006/wordml" xmlns:wps="http://schemas.microsoft.com/office/word/2010/wordprocessingShape" mc:Ignorable="w14 w15 w16se w16cid w16 w16cex w16sdtdh wp14">
   <w:body>
     <w:p>
+      <w:pPr>
+        <w:pStyle w:val="Heading2"/>
+      </w:pPr>
       <w:r>
         <w:t>Trap equipment</w:t>
       </w:r>
     </w:p>
     <w:p>
       <w:pPr>
+        <w:pStyle w:val="ListParagraph"/>
+        <w:numPr>
+          <w:ilvl w:val="0"/>
+          <w:numId w:val="6"/>
+        </w:numPr>
         <w:spacing w:after="0" w:line="240" w:lineRule="auto"/>
         <w:textAlignment w:val="baseline"/>
         <w:rPr>
@@ -19,59 +27,16 @@
         <w:rPr>
           <w:rFonts w:ascii="Calibri" w:eastAsia="Calibri" w:hAnsi="Calibri" w:cs="Times New Roman"/>
         </w:rPr>
-        <w:t xml:space="preserve">8-foot </w:t>
-      </w:r>
-      <w:r>
-        <w:rPr>
-          <w:rFonts w:ascii="Calibri" w:eastAsia="Calibri" w:hAnsi="Calibri" w:cs="Times New Roman"/>
-        </w:rPr>
-        <w:t>R</w:t>
-      </w:r>
-      <w:r>
-        <w:rPr>
-          <w:rFonts w:ascii="Calibri" w:eastAsia="Calibri" w:hAnsi="Calibri" w:cs="Times New Roman"/>
-        </w:rPr>
-        <w:t xml:space="preserve">otary </w:t>
-      </w:r>
-      <w:r>
-        <w:rPr>
-          <w:rFonts w:ascii="Calibri" w:eastAsia="Calibri" w:hAnsi="Calibri" w:cs="Times New Roman"/>
-        </w:rPr>
-        <w:t>S</w:t>
-      </w:r>
-      <w:r>
-        <w:rPr>
-          <w:rFonts w:ascii="Calibri" w:eastAsia="Calibri" w:hAnsi="Calibri" w:cs="Times New Roman"/>
-        </w:rPr>
-        <w:t xml:space="preserve">crew </w:t>
-      </w:r>
-      <w:r>
-        <w:rPr>
-          <w:rFonts w:ascii="Calibri" w:eastAsia="Calibri" w:hAnsi="Calibri" w:cs="Times New Roman"/>
-        </w:rPr>
-        <w:t>T</w:t>
-      </w:r>
-      <w:r>
-        <w:rPr>
-          <w:rFonts w:ascii="Calibri" w:eastAsia="Calibri" w:hAnsi="Calibri" w:cs="Times New Roman"/>
-        </w:rPr>
-        <w:t>rap</w:t>
-      </w:r>
-      <w:r>
-        <w:rPr>
-          <w:rFonts w:ascii="Calibri" w:eastAsia="Calibri" w:hAnsi="Calibri" w:cs="Times New Roman"/>
-        </w:rPr>
-        <w:t xml:space="preserve"> (RST)</w:t>
-      </w:r>
-      <w:r>
-        <w:rPr>
-          <w:rFonts w:ascii="Calibri" w:eastAsia="Calibri" w:hAnsi="Calibri" w:cs="Times New Roman"/>
-        </w:rPr>
-        <w:t>  </w:t>
-      </w:r>
-    </w:p>
-    <w:p>
-      <w:pPr>
+        <w:t>8-foot Rotary Screw Trap (RST)  </w:t>
+      </w:r>
+    </w:p>
+    <w:p>
+      <w:pPr>
+        <w:pStyle w:val="ListParagraph"/>
+        <w:numPr>
+          <w:ilvl w:val="0"/>
+          <w:numId w:val="6"/>
+        </w:numPr>
         <w:rPr>
           <w:rFonts w:ascii="Calibri" w:eastAsia="Calibri" w:hAnsi="Calibri" w:cs="Times New Roman"/>
         </w:rPr>
@@ -85,19 +50,25 @@
     </w:p>
     <w:p>
       <w:pPr>
-        <w:rPr>
-          <w:rFonts w:ascii="Calibri" w:eastAsia="Calibri" w:hAnsi="Calibri" w:cs="Times New Roman"/>
-        </w:rPr>
-      </w:pPr>
-      <w:r>
-        <w:rPr>
-          <w:rFonts w:ascii="Calibri" w:eastAsia="Calibri" w:hAnsi="Calibri" w:cs="Times New Roman"/>
+        <w:pStyle w:val="Heading2"/>
+        <w:rPr>
+          <w:rFonts w:eastAsia="Calibri"/>
+        </w:rPr>
+      </w:pPr>
+      <w:r>
+        <w:rPr>
+          <w:rFonts w:eastAsia="Calibri"/>
         </w:rPr>
         <w:t>Current trap location</w:t>
       </w:r>
     </w:p>
     <w:p>
       <w:pPr>
+        <w:pStyle w:val="ListParagraph"/>
+        <w:numPr>
+          <w:ilvl w:val="0"/>
+          <w:numId w:val="7"/>
+        </w:numPr>
         <w:spacing w:after="0" w:line="240" w:lineRule="auto"/>
         <w:textAlignment w:val="baseline"/>
         <w:rPr>
@@ -122,13 +93,14 @@
     </w:p>
     <w:p>
       <w:pPr>
-        <w:rPr>
-          <w:rFonts w:ascii="Calibri" w:eastAsia="Calibri" w:hAnsi="Calibri" w:cs="Times New Roman"/>
-        </w:rPr>
-      </w:pPr>
-      <w:r>
-        <w:rPr>
-          <w:rFonts w:ascii="Calibri" w:eastAsia="Calibri" w:hAnsi="Calibri" w:cs="Times New Roman"/>
+        <w:pStyle w:val="Heading2"/>
+        <w:rPr>
+          <w:rFonts w:eastAsia="Calibri"/>
+        </w:rPr>
+      </w:pPr>
+      <w:r>
+        <w:rPr>
+          <w:rFonts w:eastAsia="Calibri"/>
         </w:rPr>
         <w:t>Monitoring schedule</w:t>
       </w:r>
@@ -202,14 +174,11 @@
         <w:t>Serviced daily within a 24-hour period, more if needed due to high debris amounts or fish catch</w:t>
       </w:r>
     </w:p>
-    <w:p>
-      <w:pPr>
-        <w:rPr>
-          <w:rFonts w:ascii="Calibri" w:eastAsia="Calibri" w:hAnsi="Calibri" w:cs="Times New Roman"/>
-        </w:rPr>
-      </w:pPr>
-    </w:p>
-    <w:p>
+    <w:p/>
+    <w:p>
+      <w:pPr>
+        <w:pStyle w:val="Heading2"/>
+      </w:pPr>
       <w:r>
         <w:t>Daily environmental data</w:t>
       </w:r>
@@ -258,6 +227,9 @@
     </w:p>
     <w:p/>
     <w:p>
+      <w:pPr>
+        <w:pStyle w:val="Heading2"/>
+      </w:pPr>
       <w:r>
         <w:t>Fish measurements</w:t>
       </w:r>
@@ -357,6 +329,9 @@
       </w:pPr>
     </w:p>
     <w:p>
+      <w:pPr>
+        <w:pStyle w:val="Heading2"/>
+      </w:pPr>
       <w:r>
         <w:t>Fish counts</w:t>
       </w:r>
@@ -415,6 +390,9 @@
       </w:pPr>
     </w:p>
     <w:p>
+      <w:pPr>
+        <w:pStyle w:val="Heading2"/>
+      </w:pPr>
       <w:r>
         <w:t>Trap efficiency trials</w:t>
       </w:r>
@@ -572,6 +550,9 @@
       </w:pPr>
     </w:p>
     <w:p>
+      <w:pPr>
+        <w:pStyle w:val="Heading2"/>
+      </w:pPr>
       <w:r>
         <w:t>Trap efficiency mark</w:t>
       </w:r>
@@ -604,6 +585,119 @@
 <file path=word/numbering.xml><?xml version="1.0" encoding="utf-8"?>
 <w:numbering xmlns:wpc="http://schemas.microsoft.com/office/word/2010/wordprocessingCanvas" xmlns:cx="http://schemas.microsoft.com/office/drawing/2014/chartex" xmlns:cx1="http://schemas.microsoft.com/office/drawing/2015/9/8/chartex" xmlns:cx2="http://schemas.microsoft.com/office/drawing/2015/10/21/chartex" xmlns:cx3="http://schemas.microsoft.com/office/drawing/2016/5/9/chartex" xmlns:cx4="http://schemas.microsoft.com/office/drawing/2016/5/10/chartex" xmlns:cx5="http://schemas.microsoft.com/office/drawing/2016/5/11/chartex" xmlns:cx6="http://schemas.microsoft.com/office/drawing/2016/5/12/chartex" xmlns:cx7="http://schemas.microsoft.com/office/drawing/2016/5/13/chartex" xmlns:cx8="http://schemas.microsoft.com/office/drawing/2016/5/14/chartex" xmlns:mc="http://schemas.openxmlformats.org/markup-compatibility/2006" xmlns:aink="http://schemas.microsoft.com/office/drawing/2016/ink" xmlns:am3d="http://schemas.microsoft.com/office/drawing/2017/model3d" xmlns:o="urn:schemas-microsoft-com:office:office" xmlns:oel="http://schemas.microsoft.com/office/2019/extlst" xmlns:r="http://schemas.openxmlformats.org/officeDocument/2006/relationships" xmlns:m="http://schemas.openxmlformats.org/officeDocument/2006/math" xmlns:v="urn:schemas-microsoft-com:vml" xmlns:wp14="http://schemas.microsoft.com/office/word/2010/wordprocessingDrawing" xmlns:wp="http://schemas.openxmlformats.org/drawingml/2006/wordprocessingDrawing" xmlns:w10="urn:schemas-microsoft-com:office:word" xmlns:w="http://schemas.openxmlformats.org/wordprocessingml/2006/main" xmlns:w14="http://schemas.microsoft.com/office/word/2010/wordml" xmlns:w15="http://schemas.microsoft.com/office/word/2012/wordml" xmlns:w16cex="http://schemas.microsoft.com/office/word/2018/wordml/cex" xmlns:w16cid="http://schemas.microsoft.com/office/word/2016/wordml/cid" xmlns:w16="http://schemas.microsoft.com/office/word/2018/wordml" xmlns:w16sdtdh="http://schemas.microsoft.com/office/word/2020/wordml/sdtdatahash" xmlns:w16se="http://schemas.microsoft.com/office/word/2015/wordml/symex" xmlns:wpg="http://schemas.microsoft.com/office/word/2010/wordprocessingGroup" xmlns:wpi="http://schemas.microsoft.com/office/word/2010/wordprocessingInk" xmlns:wne="http://schemas.microsoft.com/office/word/2006/wordml" xmlns:wps="http://schemas.microsoft.com/office/word/2010/wordprocessingShape" mc:Ignorable="w14 w15 w16se w16cid w16 w16cex w16sdtdh wp14">
   <w:abstractNum w:abstractNumId="0" w15:restartNumberingAfterBreak="0">
+    <w:nsid w:val="03660E88"/>
+    <w:multiLevelType w:val="hybridMultilevel"/>
+    <w:tmpl w:val="9030FD4C"/>
+    <w:lvl w:ilvl="0" w:tplc="04090001">
+      <w:start w:val="1"/>
+      <w:numFmt w:val="bullet"/>
+      <w:lvlText w:val=""/>
+      <w:lvlJc w:val="left"/>
+      <w:pPr>
+        <w:ind w:left="720" w:hanging="360"/>
+      </w:pPr>
+      <w:rPr>
+        <w:rFonts w:ascii="Symbol" w:hAnsi="Symbol" w:hint="default"/>
+      </w:rPr>
+    </w:lvl>
+    <w:lvl w:ilvl="1" w:tplc="04090003" w:tentative="1">
+      <w:start w:val="1"/>
+      <w:numFmt w:val="bullet"/>
+      <w:lvlText w:val="o"/>
+      <w:lvlJc w:val="left"/>
+      <w:pPr>
+        <w:ind w:left="1440" w:hanging="360"/>
+      </w:pPr>
+      <w:rPr>
+        <w:rFonts w:ascii="Courier New" w:hAnsi="Courier New" w:cs="Courier New" w:hint="default"/>
+      </w:rPr>
+    </w:lvl>
+    <w:lvl w:ilvl="2" w:tplc="04090005" w:tentative="1">
+      <w:start w:val="1"/>
+      <w:numFmt w:val="bullet"/>
+      <w:lvlText w:val=""/>
+      <w:lvlJc w:val="left"/>
+      <w:pPr>
+        <w:ind w:left="2160" w:hanging="360"/>
+      </w:pPr>
+      <w:rPr>
+        <w:rFonts w:ascii="Wingdings" w:hAnsi="Wingdings" w:hint="default"/>
+      </w:rPr>
+    </w:lvl>
+    <w:lvl w:ilvl="3" w:tplc="04090001" w:tentative="1">
+      <w:start w:val="1"/>
+      <w:numFmt w:val="bullet"/>
+      <w:lvlText w:val=""/>
+      <w:lvlJc w:val="left"/>
+      <w:pPr>
+        <w:ind w:left="2880" w:hanging="360"/>
+      </w:pPr>
+      <w:rPr>
+        <w:rFonts w:ascii="Symbol" w:hAnsi="Symbol" w:hint="default"/>
+      </w:rPr>
+    </w:lvl>
+    <w:lvl w:ilvl="4" w:tplc="04090003" w:tentative="1">
+      <w:start w:val="1"/>
+      <w:numFmt w:val="bullet"/>
+      <w:lvlText w:val="o"/>
+      <w:lvlJc w:val="left"/>
+      <w:pPr>
+        <w:ind w:left="3600" w:hanging="360"/>
+      </w:pPr>
+      <w:rPr>
+        <w:rFonts w:ascii="Courier New" w:hAnsi="Courier New" w:cs="Courier New" w:hint="default"/>
+      </w:rPr>
+    </w:lvl>
+    <w:lvl w:ilvl="5" w:tplc="04090005" w:tentative="1">
+      <w:start w:val="1"/>
+      <w:numFmt w:val="bullet"/>
+      <w:lvlText w:val=""/>
+      <w:lvlJc w:val="left"/>
+      <w:pPr>
+        <w:ind w:left="4320" w:hanging="360"/>
+      </w:pPr>
+      <w:rPr>
+        <w:rFonts w:ascii="Wingdings" w:hAnsi="Wingdings" w:hint="default"/>
+      </w:rPr>
+    </w:lvl>
+    <w:lvl w:ilvl="6" w:tplc="04090001" w:tentative="1">
+      <w:start w:val="1"/>
+      <w:numFmt w:val="bullet"/>
+      <w:lvlText w:val=""/>
+      <w:lvlJc w:val="left"/>
+      <w:pPr>
+        <w:ind w:left="5040" w:hanging="360"/>
+      </w:pPr>
+      <w:rPr>
+        <w:rFonts w:ascii="Symbol" w:hAnsi="Symbol" w:hint="default"/>
+      </w:rPr>
+    </w:lvl>
+    <w:lvl w:ilvl="7" w:tplc="04090003" w:tentative="1">
+      <w:start w:val="1"/>
+      <w:numFmt w:val="bullet"/>
+      <w:lvlText w:val="o"/>
+      <w:lvlJc w:val="left"/>
+      <w:pPr>
+        <w:ind w:left="5760" w:hanging="360"/>
+      </w:pPr>
+      <w:rPr>
+        <w:rFonts w:ascii="Courier New" w:hAnsi="Courier New" w:cs="Courier New" w:hint="default"/>
+      </w:rPr>
+    </w:lvl>
+    <w:lvl w:ilvl="8" w:tplc="04090005" w:tentative="1">
+      <w:start w:val="1"/>
+      <w:numFmt w:val="bullet"/>
+      <w:lvlText w:val=""/>
+      <w:lvlJc w:val="left"/>
+      <w:pPr>
+        <w:ind w:left="6480" w:hanging="360"/>
+      </w:pPr>
+      <w:rPr>
+        <w:rFonts w:ascii="Wingdings" w:hAnsi="Wingdings" w:hint="default"/>
+      </w:rPr>
+    </w:lvl>
+  </w:abstractNum>
+  <w:abstractNum w:abstractNumId="1" w15:restartNumberingAfterBreak="0">
     <w:nsid w:val="31107324"/>
     <w:multiLevelType w:val="hybridMultilevel"/>
     <w:tmpl w:val="1C820C7A"/>
@@ -716,7 +810,7 @@
       </w:rPr>
     </w:lvl>
   </w:abstractNum>
-  <w:abstractNum w:abstractNumId="1" w15:restartNumberingAfterBreak="0">
+  <w:abstractNum w:abstractNumId="2" w15:restartNumberingAfterBreak="0">
     <w:nsid w:val="39C626EB"/>
     <w:multiLevelType w:val="hybridMultilevel"/>
     <w:tmpl w:val="761EBD8E"/>
@@ -829,7 +923,120 @@
       </w:rPr>
     </w:lvl>
   </w:abstractNum>
-  <w:abstractNum w:abstractNumId="2" w15:restartNumberingAfterBreak="0">
+  <w:abstractNum w:abstractNumId="3" w15:restartNumberingAfterBreak="0">
+    <w:nsid w:val="402C1A64"/>
+    <w:multiLevelType w:val="hybridMultilevel"/>
+    <w:tmpl w:val="23D8947E"/>
+    <w:lvl w:ilvl="0" w:tplc="04090001">
+      <w:start w:val="1"/>
+      <w:numFmt w:val="bullet"/>
+      <w:lvlText w:val=""/>
+      <w:lvlJc w:val="left"/>
+      <w:pPr>
+        <w:ind w:left="720" w:hanging="360"/>
+      </w:pPr>
+      <w:rPr>
+        <w:rFonts w:ascii="Symbol" w:hAnsi="Symbol" w:hint="default"/>
+      </w:rPr>
+    </w:lvl>
+    <w:lvl w:ilvl="1" w:tplc="04090003" w:tentative="1">
+      <w:start w:val="1"/>
+      <w:numFmt w:val="bullet"/>
+      <w:lvlText w:val="o"/>
+      <w:lvlJc w:val="left"/>
+      <w:pPr>
+        <w:ind w:left="1440" w:hanging="360"/>
+      </w:pPr>
+      <w:rPr>
+        <w:rFonts w:ascii="Courier New" w:hAnsi="Courier New" w:cs="Courier New" w:hint="default"/>
+      </w:rPr>
+    </w:lvl>
+    <w:lvl w:ilvl="2" w:tplc="04090005" w:tentative="1">
+      <w:start w:val="1"/>
+      <w:numFmt w:val="bullet"/>
+      <w:lvlText w:val=""/>
+      <w:lvlJc w:val="left"/>
+      <w:pPr>
+        <w:ind w:left="2160" w:hanging="360"/>
+      </w:pPr>
+      <w:rPr>
+        <w:rFonts w:ascii="Wingdings" w:hAnsi="Wingdings" w:hint="default"/>
+      </w:rPr>
+    </w:lvl>
+    <w:lvl w:ilvl="3" w:tplc="04090001" w:tentative="1">
+      <w:start w:val="1"/>
+      <w:numFmt w:val="bullet"/>
+      <w:lvlText w:val=""/>
+      <w:lvlJc w:val="left"/>
+      <w:pPr>
+        <w:ind w:left="2880" w:hanging="360"/>
+      </w:pPr>
+      <w:rPr>
+        <w:rFonts w:ascii="Symbol" w:hAnsi="Symbol" w:hint="default"/>
+      </w:rPr>
+    </w:lvl>
+    <w:lvl w:ilvl="4" w:tplc="04090003" w:tentative="1">
+      <w:start w:val="1"/>
+      <w:numFmt w:val="bullet"/>
+      <w:lvlText w:val="o"/>
+      <w:lvlJc w:val="left"/>
+      <w:pPr>
+        <w:ind w:left="3600" w:hanging="360"/>
+      </w:pPr>
+      <w:rPr>
+        <w:rFonts w:ascii="Courier New" w:hAnsi="Courier New" w:cs="Courier New" w:hint="default"/>
+      </w:rPr>
+    </w:lvl>
+    <w:lvl w:ilvl="5" w:tplc="04090005" w:tentative="1">
+      <w:start w:val="1"/>
+      <w:numFmt w:val="bullet"/>
+      <w:lvlText w:val=""/>
+      <w:lvlJc w:val="left"/>
+      <w:pPr>
+        <w:ind w:left="4320" w:hanging="360"/>
+      </w:pPr>
+      <w:rPr>
+        <w:rFonts w:ascii="Wingdings" w:hAnsi="Wingdings" w:hint="default"/>
+      </w:rPr>
+    </w:lvl>
+    <w:lvl w:ilvl="6" w:tplc="04090001" w:tentative="1">
+      <w:start w:val="1"/>
+      <w:numFmt w:val="bullet"/>
+      <w:lvlText w:val=""/>
+      <w:lvlJc w:val="left"/>
+      <w:pPr>
+        <w:ind w:left="5040" w:hanging="360"/>
+      </w:pPr>
+      <w:rPr>
+        <w:rFonts w:ascii="Symbol" w:hAnsi="Symbol" w:hint="default"/>
+      </w:rPr>
+    </w:lvl>
+    <w:lvl w:ilvl="7" w:tplc="04090003" w:tentative="1">
+      <w:start w:val="1"/>
+      <w:numFmt w:val="bullet"/>
+      <w:lvlText w:val="o"/>
+      <w:lvlJc w:val="left"/>
+      <w:pPr>
+        <w:ind w:left="5760" w:hanging="360"/>
+      </w:pPr>
+      <w:rPr>
+        <w:rFonts w:ascii="Courier New" w:hAnsi="Courier New" w:cs="Courier New" w:hint="default"/>
+      </w:rPr>
+    </w:lvl>
+    <w:lvl w:ilvl="8" w:tplc="04090005" w:tentative="1">
+      <w:start w:val="1"/>
+      <w:numFmt w:val="bullet"/>
+      <w:lvlText w:val=""/>
+      <w:lvlJc w:val="left"/>
+      <w:pPr>
+        <w:ind w:left="6480" w:hanging="360"/>
+      </w:pPr>
+      <w:rPr>
+        <w:rFonts w:ascii="Wingdings" w:hAnsi="Wingdings" w:hint="default"/>
+      </w:rPr>
+    </w:lvl>
+  </w:abstractNum>
+  <w:abstractNum w:abstractNumId="4" w15:restartNumberingAfterBreak="0">
     <w:nsid w:val="47FD7165"/>
     <w:multiLevelType w:val="hybridMultilevel"/>
     <w:tmpl w:val="E7DA3CC2"/>
@@ -942,7 +1149,7 @@
       </w:rPr>
     </w:lvl>
   </w:abstractNum>
-  <w:abstractNum w:abstractNumId="3" w15:restartNumberingAfterBreak="0">
+  <w:abstractNum w:abstractNumId="5" w15:restartNumberingAfterBreak="0">
     <w:nsid w:val="64042DF2"/>
     <w:multiLevelType w:val="hybridMultilevel"/>
     <w:tmpl w:val="CA9C5198"/>
@@ -1055,7 +1262,7 @@
       </w:rPr>
     </w:lvl>
   </w:abstractNum>
-  <w:abstractNum w:abstractNumId="4" w15:restartNumberingAfterBreak="0">
+  <w:abstractNum w:abstractNumId="6" w15:restartNumberingAfterBreak="0">
     <w:nsid w:val="67795A46"/>
     <w:multiLevelType w:val="hybridMultilevel"/>
     <w:tmpl w:val="097EA0AA"/>
@@ -1169,19 +1376,25 @@
     </w:lvl>
   </w:abstractNum>
   <w:num w:numId="1" w16cid:durableId="509373884">
+    <w:abstractNumId w:val="2"/>
+  </w:num>
+  <w:num w:numId="2" w16cid:durableId="175971138">
+    <w:abstractNumId w:val="5"/>
+  </w:num>
+  <w:num w:numId="3" w16cid:durableId="1556698948">
     <w:abstractNumId w:val="1"/>
   </w:num>
-  <w:num w:numId="2" w16cid:durableId="175971138">
-    <w:abstractNumId w:val="3"/>
+  <w:num w:numId="4" w16cid:durableId="36050928">
+    <w:abstractNumId w:val="4"/>
   </w:num>
-  <w:num w:numId="3" w16cid:durableId="1556698948">
+  <w:num w:numId="5" w16cid:durableId="728069794">
+    <w:abstractNumId w:val="6"/>
+  </w:num>
+  <w:num w:numId="6" w16cid:durableId="387799289">
     <w:abstractNumId w:val="0"/>
   </w:num>
-  <w:num w:numId="4" w16cid:durableId="36050928">
-    <w:abstractNumId w:val="2"/>
-  </w:num>
-  <w:num w:numId="5" w16cid:durableId="728069794">
-    <w:abstractNumId w:val="4"/>
+  <w:num w:numId="7" w16cid:durableId="1968391267">
+    <w:abstractNumId w:val="3"/>
   </w:num>
 </w:numbering>
 </file>
@@ -1589,6 +1802,28 @@
       <w:szCs w:val="22"/>
     </w:rPr>
   </w:style>
+  <w:style w:type="paragraph" w:styleId="Heading2">
+    <w:name w:val="heading 2"/>
+    <w:basedOn w:val="Normal"/>
+    <w:next w:val="Normal"/>
+    <w:link w:val="Heading2Char"/>
+    <w:uiPriority w:val="9"/>
+    <w:unhideWhenUsed/>
+    <w:qFormat/>
+    <w:rsid w:val="00FE04F3"/>
+    <w:pPr>
+      <w:keepNext/>
+      <w:keepLines/>
+      <w:spacing w:before="40" w:after="0"/>
+      <w:outlineLvl w:val="1"/>
+    </w:pPr>
+    <w:rPr>
+      <w:rFonts w:asciiTheme="majorHAnsi" w:eastAsiaTheme="majorEastAsia" w:hAnsiTheme="majorHAnsi" w:cstheme="majorBidi"/>
+      <w:color w:val="2F5496" w:themeColor="accent1" w:themeShade="BF"/>
+      <w:sz w:val="26"/>
+      <w:szCs w:val="26"/>
+    </w:rPr>
+  </w:style>
   <w:style w:type="character" w:default="1" w:styleId="DefaultParagraphFont">
     <w:name w:val="Default Paragraph Font"/>
     <w:uiPriority w:val="1"/>
@@ -1626,6 +1861,19 @@
       <w:ind w:left="720"/>
       <w:contextualSpacing/>
     </w:pPr>
+  </w:style>
+  <w:style w:type="character" w:customStyle="1" w:styleId="Heading2Char">
+    <w:name w:val="Heading 2 Char"/>
+    <w:basedOn w:val="DefaultParagraphFont"/>
+    <w:link w:val="Heading2"/>
+    <w:uiPriority w:val="9"/>
+    <w:rsid w:val="00FE04F3"/>
+    <w:rPr>
+      <w:rFonts w:asciiTheme="majorHAnsi" w:eastAsiaTheme="majorEastAsia" w:hAnsiTheme="majorHAnsi" w:cstheme="majorBidi"/>
+      <w:color w:val="2F5496" w:themeColor="accent1" w:themeShade="BF"/>
+      <w:sz w:val="26"/>
+      <w:szCs w:val="26"/>
+    </w:rPr>
   </w:style>
 </w:styles>
 </file>

</xml_diff>

<commit_message>
change to metadata reading
</commit_message>
<xml_diff>
--- a/data-raw/metadata/methods.docx
+++ b/data-raw/metadata/methods.docx
@@ -12,11 +12,15 @@
     </w:p>
     <w:p>
       <w:pPr>
-        <w:pStyle w:val="ListParagraph"/>
-        <w:numPr>
-          <w:ilvl w:val="0"/>
-          <w:numId w:val="6"/>
-        </w:numPr>
+        <w:spacing w:after="0" w:line="240" w:lineRule="auto"/>
+        <w:textAlignment w:val="baseline"/>
+        <w:rPr>
+          <w:rFonts w:ascii="Calibri" w:eastAsia="Calibri" w:hAnsi="Calibri" w:cs="Times New Roman"/>
+        </w:rPr>
+      </w:pPr>
+    </w:p>
+    <w:p>
+      <w:pPr>
         <w:spacing w:after="0" w:line="240" w:lineRule="auto"/>
         <w:textAlignment w:val="baseline"/>
         <w:rPr>
@@ -32,11 +36,6 @@
     </w:p>
     <w:p>
       <w:pPr>
-        <w:pStyle w:val="ListParagraph"/>
-        <w:numPr>
-          <w:ilvl w:val="0"/>
-          <w:numId w:val="6"/>
-        </w:numPr>
         <w:rPr>
           <w:rFonts w:ascii="Calibri" w:eastAsia="Calibri" w:hAnsi="Calibri" w:cs="Times New Roman"/>
         </w:rPr>
@@ -64,11 +63,15 @@
     </w:p>
     <w:p>
       <w:pPr>
-        <w:pStyle w:val="ListParagraph"/>
-        <w:numPr>
-          <w:ilvl w:val="0"/>
-          <w:numId w:val="7"/>
-        </w:numPr>
+        <w:spacing w:after="0" w:line="240" w:lineRule="auto"/>
+        <w:textAlignment w:val="baseline"/>
+        <w:rPr>
+          <w:rFonts w:ascii="Calibri" w:eastAsia="Calibri" w:hAnsi="Calibri" w:cs="Times New Roman"/>
+        </w:rPr>
+      </w:pPr>
+    </w:p>
+    <w:p>
+      <w:pPr>
         <w:spacing w:after="0" w:line="240" w:lineRule="auto"/>
         <w:textAlignment w:val="baseline"/>
         <w:rPr>
@@ -113,6 +116,15 @@
           <w:rFonts w:ascii="Calibri" w:eastAsia="Calibri" w:hAnsi="Calibri" w:cs="Times New Roman"/>
         </w:rPr>
       </w:pPr>
+    </w:p>
+    <w:p>
+      <w:pPr>
+        <w:spacing w:after="0" w:line="240" w:lineRule="auto"/>
+        <w:textAlignment w:val="baseline"/>
+        <w:rPr>
+          <w:rFonts w:ascii="Calibri" w:eastAsia="Calibri" w:hAnsi="Calibri" w:cs="Times New Roman"/>
+        </w:rPr>
+      </w:pPr>
       <w:r>
         <w:rPr>
           <w:rFonts w:ascii="Calibri" w:eastAsia="Calibri" w:hAnsi="Calibri" w:cs="Times New Roman"/>
@@ -134,13 +146,7 @@
     </w:p>
     <w:p>
       <w:pPr>
-        <w:pStyle w:val="ListParagraph"/>
-        <w:numPr>
-          <w:ilvl w:val="0"/>
-          <w:numId w:val="4"/>
-        </w:numPr>
-        <w:spacing w:after="0" w:line="240" w:lineRule="auto"/>
-        <w:ind w:left="540"/>
+        <w:spacing w:after="0" w:line="240" w:lineRule="auto"/>
         <w:textAlignment w:val="baseline"/>
         <w:rPr>
           <w:rFonts w:ascii="Calibri" w:eastAsia="Calibri" w:hAnsi="Calibri" w:cs="Times New Roman"/>
@@ -155,13 +161,7 @@
     </w:p>
     <w:p>
       <w:pPr>
-        <w:pStyle w:val="ListParagraph"/>
-        <w:numPr>
-          <w:ilvl w:val="0"/>
-          <w:numId w:val="4"/>
-        </w:numPr>
-        <w:spacing w:after="0" w:line="240" w:lineRule="auto"/>
-        <w:ind w:left="540"/>
+        <w:spacing w:after="0" w:line="240" w:lineRule="auto"/>
         <w:textAlignment w:val="baseline"/>
         <w:rPr>
           <w:rFonts w:ascii="Calibri" w:eastAsia="Calibri" w:hAnsi="Calibri" w:cs="Times New Roman"/>
@@ -235,6 +235,13 @@
       </w:r>
     </w:p>
     <w:p>
+      <w:pPr>
+        <w:rPr>
+          <w:rFonts w:ascii="Calibri" w:eastAsia="Calibri" w:hAnsi="Calibri" w:cs="Times New Roman"/>
+        </w:rPr>
+      </w:pPr>
+    </w:p>
+    <w:p>
       <w:r>
         <w:rPr>
           <w:rFonts w:ascii="Calibri" w:eastAsia="Calibri" w:hAnsi="Calibri" w:cs="Times New Roman"/>
@@ -572,6 +579,13 @@
         <w:t>Fish are marked with Bismarck brown Y (BBY) whole body stain. </w:t>
       </w:r>
     </w:p>
+    <w:p>
+      <w:r>
+        <w:lastRenderedPageBreak/>
+        <w:t>Note: data within the current year’s monitoring season are considered provisional.</w:t>
+      </w:r>
+    </w:p>
+    <w:p/>
     <w:sectPr>
       <w:pgSz w:w="12240" w:h="15840"/>
       <w:pgMar w:top="1440" w:right="1440" w:bottom="1440" w:left="1440" w:header="720" w:footer="720" w:gutter="0"/>

</xml_diff>